<commit_message>
Finish Ch.8 - 2540
</commit_message>
<xml_diff>
--- a/Chapter 8.docx
+++ b/Chapter 8.docx
@@ -1148,7 +1148,16 @@
         <w:t>rude</w:t>
       </w:r>
       <w:r>
-        <w:t>,” she hissed, “to interrupt one’s host—especially one graciously offering you a tour.” Her hair floated upward, twisting as though caught in a silent current.</w:t>
+        <w:t>,” she hissed, “to interrupt one’s host—especially one graciously offering you a tour</w:t>
+      </w:r>
+      <w:r>
+        <w:t xml:space="preserve"> of their home!</w:t>
+      </w:r>
+      <w:r>
+        <w:t>” Her hair floated upward, twisting as though caught in a silent current.</w:t>
+      </w:r>
+      <w:r>
+        <w:t xml:space="preserve"> Her blue edges turning into a shade of purple. </w:t>
       </w:r>
     </w:p>
     <w:p>
@@ -1157,6 +1166,562 @@
       </w:pPr>
       <w:r>
         <w:t>Gracie staggered back, but Emma’s hand found her spine, steadying her just in time.</w:t>
+      </w:r>
+    </w:p>
+    <w:p>
+      <w:pPr>
+        <w:ind w:firstLine="720"/>
+      </w:pPr>
+      <w:r>
+        <w:t>“I—I—I’m sorry,” Gracie stammered, her teeth chattering as the temperature plunged.</w:t>
+      </w:r>
+    </w:p>
+    <w:p>
+      <w:pPr>
+        <w:ind w:firstLine="720"/>
+      </w:pPr>
+      <w:r>
+        <w:t xml:space="preserve">Miss Everdeen glared, lips curled back like a rabid </w:t>
+      </w:r>
+      <w:proofErr w:type="gramStart"/>
+      <w:r>
+        <w:t>dog’s</w:t>
+      </w:r>
+      <w:proofErr w:type="gramEnd"/>
+      <w:r>
+        <w:t>.</w:t>
+      </w:r>
+    </w:p>
+    <w:p>
+      <w:pPr>
+        <w:ind w:firstLine="720"/>
+      </w:pPr>
+      <w:r>
+        <w:t>Emma’s fingers dug into her pocket, wrapping around the pouch of salt—ready to fling it if she had to.</w:t>
+      </w:r>
+    </w:p>
+    <w:p>
+      <w:pPr>
+        <w:ind w:firstLine="720"/>
+      </w:pPr>
+      <w:r>
+        <w:rPr>
+          <w:i/>
+          <w:iCs/>
+        </w:rPr>
+        <w:t>If that would even be enough…</w:t>
+      </w:r>
+    </w:p>
+    <w:p>
+      <w:pPr>
+        <w:ind w:firstLine="720"/>
+      </w:pPr>
+      <w:r>
+        <w:t xml:space="preserve">The ghost’s </w:t>
+      </w:r>
+      <w:proofErr w:type="gramStart"/>
+      <w:r>
+        <w:t>ire</w:t>
+      </w:r>
+      <w:proofErr w:type="gramEnd"/>
+      <w:r>
+        <w:t xml:space="preserve"> pulsed through the air, thick and electric. The look in her eyes promised death.</w:t>
+      </w:r>
+    </w:p>
+    <w:p>
+      <w:pPr>
+        <w:ind w:firstLine="720"/>
+      </w:pPr>
+      <w:r>
+        <w:rPr>
+          <w:i/>
+          <w:iCs/>
+        </w:rPr>
+        <w:t>Think, Emma. Think!</w:t>
+      </w:r>
+    </w:p>
+    <w:p>
+      <w:pPr>
+        <w:ind w:firstLine="720"/>
+      </w:pPr>
+      <w:r>
+        <w:t>“We—uh—we haven’t completed our etiquette training yet! Please, Miss Everdeen, you must excuse us. Just a couple of curious girls—still learning our manners, is all.”</w:t>
+      </w:r>
+    </w:p>
+    <w:p>
+      <w:pPr>
+        <w:ind w:firstLine="720"/>
+      </w:pPr>
+      <w:r>
+        <w:t>Miss Everdeen blinked. “You haven’t?”</w:t>
+      </w:r>
+    </w:p>
+    <w:p>
+      <w:pPr>
+        <w:ind w:firstLine="720"/>
+      </w:pPr>
+      <w:r>
+        <w:t>“No—no ma’am.”</w:t>
+      </w:r>
+    </w:p>
+    <w:p>
+      <w:pPr>
+        <w:ind w:firstLine="720"/>
+      </w:pPr>
+      <w:r>
+        <w:t xml:space="preserve">Instantly, her features cooled. Her face softened. She stood very still, as if remembering where—or </w:t>
+      </w:r>
+      <w:r>
+        <w:rPr>
+          <w:i/>
+          <w:iCs/>
+        </w:rPr>
+        <w:t>when</w:t>
+      </w:r>
+      <w:r>
+        <w:t>—she was.</w:t>
+      </w:r>
+    </w:p>
+    <w:p>
+      <w:pPr>
+        <w:ind w:firstLine="720"/>
+      </w:pPr>
+      <w:r>
+        <w:t xml:space="preserve">“Well. See to it that you do,” she said finally, her tone clipped but calm. “Being a lady—a </w:t>
+      </w:r>
+      <w:r>
+        <w:rPr>
+          <w:i/>
+          <w:iCs/>
+        </w:rPr>
+        <w:t>proper</w:t>
+      </w:r>
+      <w:r>
+        <w:t xml:space="preserve"> lady—is very, very important.”</w:t>
+      </w:r>
+    </w:p>
+    <w:p>
+      <w:pPr>
+        <w:ind w:firstLine="720"/>
+      </w:pPr>
+      <w:r>
+        <w:t>With a sudden flash, Miss Everdeen reappeared at the front of the room, smoothing the nonexistent wrinkles from her flowing dress. Her face reset into that same bright, brittle smile.</w:t>
+      </w:r>
+    </w:p>
+    <w:p>
+      <w:pPr>
+        <w:ind w:firstLine="720"/>
+      </w:pPr>
+      <w:r>
+        <w:lastRenderedPageBreak/>
+        <w:t>“Let’s keep going then, shall we? Questions at the end, unless prompted—that’s etiquette training rule number thirty-five.”</w:t>
+      </w:r>
+    </w:p>
+    <w:p>
+      <w:pPr>
+        <w:ind w:firstLine="720"/>
+      </w:pPr>
+      <w:r>
+        <w:t>She didn’t wait for their reply before gliding into the next room.</w:t>
+      </w:r>
+    </w:p>
+    <w:p>
+      <w:pPr>
+        <w:ind w:firstLine="720"/>
+      </w:pPr>
+      <w:r>
+        <w:t>Emma and Gracie exchanged a look, both their eyes lingering on the exit before they followed.</w:t>
+      </w:r>
+    </w:p>
+    <w:p>
+      <w:pPr>
+        <w:ind w:firstLine="720"/>
+      </w:pPr>
+      <w:r>
+        <w:t xml:space="preserve">Miss Everdeen led them from room to room, her voice floating like dust through the halls. She spoke of the home as though the family—and possibly herself, it was hard to tell—still lived there. </w:t>
+      </w:r>
+    </w:p>
+    <w:p>
+      <w:pPr>
+        <w:ind w:firstLine="720"/>
+      </w:pPr>
+      <w:r>
+        <w:t xml:space="preserve">She recited details neither of them cared for: what tea Madam Wiloughby preferred, the shape of the wainscoting, </w:t>
+      </w:r>
+      <w:r>
+        <w:t xml:space="preserve">and </w:t>
+      </w:r>
+      <w:r>
+        <w:t>a dozen this-that-and-the-others</w:t>
+      </w:r>
+      <w:r>
+        <w:t xml:space="preserve"> that had zero relevance to anything in this century.</w:t>
+      </w:r>
+    </w:p>
+    <w:p>
+      <w:pPr>
+        <w:ind w:firstLine="720"/>
+      </w:pPr>
+      <w:r>
+        <w:t xml:space="preserve">Nothing useful. </w:t>
+      </w:r>
+    </w:p>
+    <w:p>
+      <w:pPr>
+        <w:ind w:firstLine="720"/>
+      </w:pPr>
+      <w:r>
+        <w:t>Nothing they were after.</w:t>
+      </w:r>
+    </w:p>
+    <w:p>
+      <w:pPr>
+        <w:ind w:firstLine="720"/>
+      </w:pPr>
+      <w:r>
+        <w:t>Every time Emma or Gracie dared to glance around—peek beneath a picture frame or brush against an antique drawer—Miss Everdeen’s voice would snap sharp as glass.</w:t>
+      </w:r>
+    </w:p>
+    <w:p>
+      <w:pPr>
+        <w:ind w:firstLine="720"/>
+      </w:pPr>
+      <w:r>
+        <w:t>“Eyes on the host.”</w:t>
+      </w:r>
+    </w:p>
+    <w:p>
+      <w:pPr>
+        <w:ind w:firstLine="720"/>
+      </w:pPr>
+      <w:r>
+        <w:t>“Etiquette training, girls.”</w:t>
+      </w:r>
+    </w:p>
+    <w:p>
+      <w:pPr>
+        <w:ind w:firstLine="720"/>
+      </w:pPr>
+      <w:r>
+        <w:t>“Hand at your sides ladies.”</w:t>
+      </w:r>
+    </w:p>
+    <w:p>
+      <w:pPr>
+        <w:ind w:firstLine="720"/>
+      </w:pPr>
+      <w:r>
+        <w:t>After a while, Emma couldn’t tell if the ghost was leading them deeper into the library or further back in time.</w:t>
+      </w:r>
+      <w:r>
+        <w:t xml:space="preserve"> </w:t>
+      </w:r>
+    </w:p>
+    <w:p>
+      <w:pPr>
+        <w:ind w:firstLine="720"/>
+      </w:pPr>
+      <w:r>
+        <w:t>It was odd, really. Emma was being led around a historic home by a ghost and yet, somehow… she was bored.</w:t>
+      </w:r>
+      <w:r>
+        <w:t xml:space="preserve"> </w:t>
+      </w:r>
+    </w:p>
+    <w:p>
+      <w:pPr>
+        <w:ind w:firstLine="720"/>
+      </w:pPr>
+      <w:r>
+        <w:t xml:space="preserve">After far too long, </w:t>
+      </w:r>
+      <w:r>
+        <w:t>Miss Everdeen ushered them toward a cluster of armchairs arranged in a circle, dusted in moonlight near the</w:t>
+      </w:r>
+      <w:r>
+        <w:t xml:space="preserve"> base of the</w:t>
+      </w:r>
+      <w:r>
+        <w:t xml:space="preserve"> Nurturing Tree—or apparently </w:t>
+      </w:r>
+      <w:r>
+        <w:rPr>
+          <w:i/>
+          <w:iCs/>
+        </w:rPr>
+        <w:t>the morning room,</w:t>
+      </w:r>
+      <w:r>
+        <w:t xml:space="preserve"> as she called it.</w:t>
+      </w:r>
+    </w:p>
+    <w:p>
+      <w:pPr>
+        <w:ind w:firstLine="720"/>
+      </w:pPr>
+      <w:r>
+        <w:t>“Story time,” she announced, clapping her hands once.</w:t>
+      </w:r>
+    </w:p>
+    <w:p>
+      <w:pPr>
+        <w:ind w:firstLine="720"/>
+      </w:pPr>
+      <w:r>
+        <w:t>Gracie straightened instantly, like she’d been sleepwalking and just woke up.</w:t>
+      </w:r>
+    </w:p>
+    <w:p>
+      <w:pPr>
+        <w:ind w:firstLine="720"/>
+      </w:pPr>
+      <w:r>
+        <w:t xml:space="preserve">As their gracious host vanished to collect a few “stories,” Gracie </w:t>
+      </w:r>
+      <w:r>
+        <w:t xml:space="preserve">took the </w:t>
+      </w:r>
+      <w:r>
+        <w:t xml:space="preserve">only </w:t>
+      </w:r>
+      <w:r>
+        <w:t xml:space="preserve">opportunity </w:t>
+      </w:r>
+      <w:r>
+        <w:t xml:space="preserve">they had and </w:t>
+      </w:r>
+      <w:r>
+        <w:t>leaned in close enough that Emma could feel her breath.</w:t>
+      </w:r>
+    </w:p>
+    <w:p>
+      <w:pPr>
+        <w:ind w:firstLine="720"/>
+      </w:pPr>
+      <w:r>
+        <w:lastRenderedPageBreak/>
+        <w:t>“We don’t have much time left,” she whispered. “And we’ve barely learned anything.”</w:t>
+      </w:r>
+    </w:p>
+    <w:p>
+      <w:pPr>
+        <w:ind w:firstLine="720"/>
+      </w:pPr>
+      <w:r>
+        <w:t>“We confirmed there’s a ghost. And got her name…”</w:t>
+      </w:r>
+      <w:r>
+        <w:t xml:space="preserve"> Emma offered</w:t>
+      </w:r>
+      <w:r>
+        <w:t xml:space="preserve"> with a shrug</w:t>
+      </w:r>
+      <w:r>
+        <w:t xml:space="preserve">. </w:t>
+      </w:r>
+    </w:p>
+    <w:p>
+      <w:pPr>
+        <w:ind w:firstLine="720"/>
+      </w:pPr>
+      <w:r>
+        <w:t xml:space="preserve">“And a bunch of boring facts I could’ve read in a </w:t>
+      </w:r>
+      <w:r>
+        <w:t xml:space="preserve">dang </w:t>
+      </w:r>
+      <w:r>
+        <w:t>book</w:t>
+      </w:r>
+      <w:r>
+        <w:t xml:space="preserve">—except </w:t>
+      </w:r>
+      <w:r>
+        <w:t xml:space="preserve">without all the </w:t>
+      </w:r>
+      <w:r>
+        <w:rPr>
+          <w:i/>
+          <w:iCs/>
+        </w:rPr>
+        <w:t>‘focus, girls,’</w:t>
+      </w:r>
+      <w:r>
+        <w:t xml:space="preserve"> </w:t>
+      </w:r>
+      <w:r>
+        <w:rPr>
+          <w:i/>
+          <w:iCs/>
+        </w:rPr>
+        <w:t>‘posture, girls,’</w:t>
+      </w:r>
+      <w:r>
+        <w:t xml:space="preserve"> </w:t>
+      </w:r>
+      <w:r>
+        <w:rPr>
+          <w:i/>
+          <w:iCs/>
+        </w:rPr>
+        <w:t>‘heads up straight, girls.’</w:t>
+      </w:r>
+      <w:r>
+        <w:t xml:space="preserve">” Gracie mocked, making Emma stifle a laugh behind her hand. </w:t>
+      </w:r>
+      <w:proofErr w:type="gramStart"/>
+      <w:r>
+        <w:t>Wouldn’t</w:t>
+      </w:r>
+      <w:proofErr w:type="gramEnd"/>
+      <w:r>
+        <w:t xml:space="preserve"> want Miss Everdeen to hear.</w:t>
+      </w:r>
+    </w:p>
+    <w:p>
+      <w:pPr>
+        <w:ind w:firstLine="720"/>
+      </w:pPr>
+      <w:r>
+        <w:t>“What else can we do? We lift one finger, and ghost-lady snaps us back in line. Not to mention the other times when she’s gotten in your face…” Emma swallowed.</w:t>
+      </w:r>
+    </w:p>
+    <w:p>
+      <w:pPr>
+        <w:ind w:firstLine="720"/>
+      </w:pPr>
+      <w:r>
+        <w:t>“Yeah, don’t remind me. Anger problems, much?” Gracie whispered, scanning the room. She tapped her chin</w:t>
+      </w:r>
+      <w:r>
+        <w:t>, thinking until her eyes lit up</w:t>
+      </w:r>
+      <w:r>
+        <w:t xml:space="preserve">. “I’m </w:t>
+      </w:r>
+      <w:proofErr w:type="spellStart"/>
+      <w:r>
+        <w:t>gonna</w:t>
+      </w:r>
+      <w:proofErr w:type="spellEnd"/>
+      <w:r>
+        <w:t xml:space="preserve"> ‘go to the bathroom.’ When she comes back, cough twice—then I’ll start looking around on my own. Try to keep her busy with story time</w:t>
+      </w:r>
+      <w:r>
+        <w:t>, if you can</w:t>
+      </w:r>
+      <w:r>
+        <w:t>.”</w:t>
+      </w:r>
+    </w:p>
+    <w:p>
+      <w:pPr>
+        <w:ind w:firstLine="720"/>
+      </w:pPr>
+      <w:r>
+        <w:t>Emma’s heart pounded. Being alone with Miss Everdeen sounded awful—but so did wandering the library alone, wondering when the ghost might appear out of nowhere.</w:t>
+      </w:r>
+      <w:r>
+        <w:t xml:space="preserve"> She couldn’t tell which one seemed worse. </w:t>
+      </w:r>
+    </w:p>
+    <w:p>
+      <w:pPr>
+        <w:ind w:firstLine="720"/>
+      </w:pPr>
+      <w:r>
+        <w:t>“Oka</w:t>
+      </w:r>
+      <w:r>
+        <w:t>y. Y</w:t>
+      </w:r>
+      <w:r>
+        <w:t xml:space="preserve">eah, </w:t>
+      </w:r>
+      <w:r>
+        <w:t>that sounds good</w:t>
+      </w:r>
+      <w:r>
+        <w:t>. But</w:t>
+      </w:r>
+      <w:r>
+        <w:t>…</w:t>
+      </w:r>
+      <w:r>
+        <w:t xml:space="preserve"> what if I can’t? What if she goes looking for you</w:t>
+      </w:r>
+      <w:r>
+        <w:t xml:space="preserve"> or something.”</w:t>
+      </w:r>
+    </w:p>
+    <w:p>
+      <w:pPr>
+        <w:ind w:firstLine="720"/>
+      </w:pPr>
+      <w:r>
+        <w:t>Gracie thought. “Fake sneeze. Loud as you can.”</w:t>
+      </w:r>
+    </w:p>
+    <w:p>
+      <w:pPr>
+        <w:ind w:firstLine="720"/>
+      </w:pPr>
+      <w:r>
+        <w:t>Emma nodded. It was the best they could do.</w:t>
+      </w:r>
+    </w:p>
+    <w:p>
+      <w:pPr>
+        <w:ind w:firstLine="720"/>
+      </w:pPr>
+      <w:r>
+        <w:t>Gracie started to rise, but Emma caught her arm. “Wait. Take this.” She shoved the salt into Gracie’s hand. “I don’t know if it’ll help, but it’s better than nothing.”</w:t>
+      </w:r>
+    </w:p>
+    <w:p>
+      <w:pPr>
+        <w:ind w:firstLine="720"/>
+      </w:pPr>
+      <w:r>
+        <w:t>Gracie frowned at the salt. “What about you?”</w:t>
+      </w:r>
+    </w:p>
+    <w:p>
+      <w:pPr>
+        <w:ind w:firstLine="720"/>
+      </w:pPr>
+      <w:r>
+        <w:t>“I’ll—figure something out. Try something else in my bag.”</w:t>
+      </w:r>
+    </w:p>
+    <w:p>
+      <w:pPr>
+        <w:ind w:firstLine="720"/>
+      </w:pPr>
+      <w:r>
+        <w:t>Gracie hesitated, then slipped the salt into her pocket. She checked her phone. “Fifteen minutes. Whether story time’s over or not—we bolt.”</w:t>
+      </w:r>
+    </w:p>
+    <w:p>
+      <w:pPr>
+        <w:ind w:firstLine="720"/>
+      </w:pPr>
+      <w:r>
+        <w:t xml:space="preserve">“Like the wind,” Emma </w:t>
+      </w:r>
+      <w:r>
+        <w:t>breathed</w:t>
+      </w:r>
+      <w:r>
+        <w:t>.</w:t>
+      </w:r>
+    </w:p>
+    <w:p>
+      <w:pPr>
+        <w:ind w:firstLine="720"/>
+      </w:pPr>
+      <w:r>
+        <w:t>And with that, Gracie disappeared into the dark.</w:t>
       </w:r>
     </w:p>
     <w:sectPr>

</xml_diff>